<commit_message>
Filled out summary in Report.docx
</commit_message>
<xml_diff>
--- a/Documentation/Report.docx
+++ b/Documentation/Report.docx
@@ -2297,8 +2297,6 @@
               </w:rPr>
               <w:t xml:space="preserve"> so a librarian can return a member’s loans when viewing their list of current loans</w:t>
             </w:r>
-            <w:bookmarkStart w:id="0" w:name="_GoBack"/>
-            <w:bookmarkEnd w:id="0"/>
           </w:p>
         </w:tc>
         <w:tc>
@@ -2969,30 +2967,6 @@
           <w:lang w:val="en-US"/>
         </w:rPr>
         <w:t>When a user registers to the library, an email is sent to their email address containing their information they need to login.</w:t>
-      </w:r>
-    </w:p>
-    <w:p>
-      <w:pPr>
-        <w:pBdr>
-          <w:top w:val="single" w:sz="4" w:space="1" w:color="auto"/>
-          <w:left w:val="single" w:sz="4" w:space="4" w:color="auto"/>
-          <w:bottom w:val="single" w:sz="4" w:space="1" w:color="auto"/>
-          <w:right w:val="single" w:sz="4" w:space="4" w:color="auto"/>
-        </w:pBdr>
-        <w:jc w:val="both"/>
-        <w:rPr>
-          <w:sz w:val="24"/>
-          <w:szCs w:val="24"/>
-          <w:lang w:val="en-US"/>
-        </w:rPr>
-      </w:pPr>
-      <w:r>
-        <w:rPr>
-          <w:sz w:val="24"/>
-          <w:szCs w:val="24"/>
-          <w:lang w:val="en-US"/>
-        </w:rPr>
-        <w:t>Removed any issues that arose from having multiple copies of the same object, allowing multiple users to own a copy of the same object.</w:t>
       </w:r>
     </w:p>
     <w:p>
@@ -3467,7 +3441,6 @@
                 <w:szCs w:val="24"/>
                 <w:lang w:val="en-US"/>
               </w:rPr>
-              <w:lastRenderedPageBreak/>
               <w:t>Req. #</w:t>
             </w:r>
           </w:p>
@@ -3578,6 +3551,7 @@
                 <w:szCs w:val="24"/>
                 <w:lang w:val="en-US"/>
               </w:rPr>
+              <w:lastRenderedPageBreak/>
               <w:t>A0</w:t>
             </w:r>
           </w:p>
@@ -3637,104 +3611,6 @@
           <w:p>
             <w:pPr>
               <w:cnfStyle w:val="000000100000" w:firstRow="0" w:lastRow="0" w:firstColumn="0" w:lastColumn="0" w:oddVBand="0" w:evenVBand="0" w:oddHBand="1" w:evenHBand="0" w:firstRowFirstColumn="0" w:firstRowLastColumn="0" w:lastRowFirstColumn="0" w:lastRowLastColumn="0"/>
-              <w:rPr>
-                <w:sz w:val="24"/>
-                <w:szCs w:val="24"/>
-                <w:lang w:val="en-US"/>
-              </w:rPr>
-            </w:pPr>
-            <w:r>
-              <w:rPr>
-                <w:sz w:val="24"/>
-                <w:szCs w:val="24"/>
-                <w:lang w:val="en-US"/>
-              </w:rPr>
-              <w:t>COMPLETE</w:t>
-            </w:r>
-          </w:p>
-        </w:tc>
-      </w:tr>
-      <w:tr>
-        <w:tc>
-          <w:tcPr>
-            <w:cnfStyle w:val="001000000000" w:firstRow="0" w:lastRow="0" w:firstColumn="1" w:lastColumn="0" w:oddVBand="0" w:evenVBand="0" w:oddHBand="0" w:evenHBand="0" w:firstRowFirstColumn="0" w:firstRowLastColumn="0" w:lastRowFirstColumn="0" w:lastRowLastColumn="0"/>
-            <w:tcW w:w="988" w:type="dxa"/>
-          </w:tcPr>
-          <w:p>
-            <w:pPr>
-              <w:rPr>
-                <w:b w:val="0"/>
-                <w:bCs w:val="0"/>
-                <w:sz w:val="24"/>
-                <w:szCs w:val="24"/>
-                <w:lang w:val="en-US"/>
-              </w:rPr>
-            </w:pPr>
-            <w:r>
-              <w:rPr>
-                <w:sz w:val="24"/>
-                <w:szCs w:val="24"/>
-                <w:lang w:val="en-US"/>
-              </w:rPr>
-              <w:t>A1</w:t>
-            </w:r>
-          </w:p>
-          <w:p>
-            <w:pPr>
-              <w:rPr>
-                <w:sz w:val="24"/>
-                <w:szCs w:val="24"/>
-                <w:lang w:val="en-US"/>
-              </w:rPr>
-            </w:pPr>
-          </w:p>
-        </w:tc>
-        <w:tc>
-          <w:tcPr>
-            <w:tcW w:w="3260" w:type="dxa"/>
-          </w:tcPr>
-          <w:p>
-            <w:pPr>
-              <w:cnfStyle w:val="000000000000" w:firstRow="0" w:lastRow="0" w:firstColumn="0" w:lastColumn="0" w:oddVBand="0" w:evenVBand="0" w:oddHBand="0" w:evenHBand="0" w:firstRowFirstColumn="0" w:firstRowLastColumn="0" w:lastRowFirstColumn="0" w:lastRowLastColumn="0"/>
-              <w:rPr>
-                <w:sz w:val="24"/>
-                <w:szCs w:val="24"/>
-                <w:lang w:val="en-US"/>
-              </w:rPr>
-            </w:pPr>
-            <w:r>
-              <w:rPr>
-                <w:sz w:val="24"/>
-                <w:szCs w:val="24"/>
-                <w:lang w:val="en-US"/>
-              </w:rPr>
-              <w:t>Duplicate Issues</w:t>
-            </w:r>
-          </w:p>
-        </w:tc>
-        <w:tc>
-          <w:tcPr>
-            <w:tcW w:w="4788" w:type="dxa"/>
-          </w:tcPr>
-          <w:p>
-            <w:pPr>
-              <w:cnfStyle w:val="000000000000" w:firstRow="0" w:lastRow="0" w:firstColumn="0" w:lastColumn="0" w:oddVBand="0" w:evenVBand="0" w:oddHBand="0" w:evenHBand="0" w:firstRowFirstColumn="0" w:firstRowLastColumn="0" w:lastRowFirstColumn="0" w:lastRowLastColumn="0"/>
-              <w:rPr>
-                <w:sz w:val="24"/>
-                <w:szCs w:val="24"/>
-                <w:lang w:val="en-US"/>
-              </w:rPr>
-            </w:pPr>
-          </w:p>
-        </w:tc>
-        <w:tc>
-          <w:tcPr>
-            <w:tcW w:w="1420" w:type="dxa"/>
-          </w:tcPr>
-          <w:p>
-            <w:pPr>
-              <w:jc w:val="center"/>
-              <w:cnfStyle w:val="000000000000" w:firstRow="0" w:lastRow="0" w:firstColumn="0" w:lastColumn="0" w:oddVBand="0" w:evenVBand="0" w:oddHBand="0" w:evenHBand="0" w:firstRowFirstColumn="0" w:firstRowLastColumn="0" w:lastRowFirstColumn="0" w:lastRowLastColumn="0"/>
               <w:rPr>
                 <w:sz w:val="24"/>
                 <w:szCs w:val="24"/>
@@ -3754,7 +3630,6 @@
       </w:tr>
       <w:tr>
         <w:trPr>
-          <w:cnfStyle w:val="000000100000" w:firstRow="0" w:lastRow="0" w:firstColumn="0" w:lastColumn="0" w:oddVBand="0" w:evenVBand="0" w:oddHBand="1" w:evenHBand="0" w:firstRowFirstColumn="0" w:firstRowLastColumn="0" w:lastRowFirstColumn="0" w:lastRowLastColumn="0"/>
           <w:trHeight w:val="614"/>
         </w:trPr>
         <w:tc>
@@ -3776,7 +3651,15 @@
                 <w:szCs w:val="24"/>
                 <w:lang w:val="en-US"/>
               </w:rPr>
-              <w:t>A2</w:t>
+              <w:t>A</w:t>
+            </w:r>
+            <w:r>
+              <w:rPr>
+                <w:sz w:val="24"/>
+                <w:szCs w:val="24"/>
+                <w:lang w:val="en-US"/>
+              </w:rPr>
+              <w:t>1</w:t>
             </w:r>
           </w:p>
         </w:tc>
@@ -3786,7 +3669,7 @@
           </w:tcPr>
           <w:p>
             <w:pPr>
-              <w:cnfStyle w:val="000000100000" w:firstRow="0" w:lastRow="0" w:firstColumn="0" w:lastColumn="0" w:oddVBand="0" w:evenVBand="0" w:oddHBand="1" w:evenHBand="0" w:firstRowFirstColumn="0" w:firstRowLastColumn="0" w:lastRowFirstColumn="0" w:lastRowLastColumn="0"/>
+              <w:cnfStyle w:val="000000000000" w:firstRow="0" w:lastRow="0" w:firstColumn="0" w:lastColumn="0" w:oddVBand="0" w:evenVBand="0" w:oddHBand="0" w:evenHBand="0" w:firstRowFirstColumn="0" w:firstRowLastColumn="0" w:lastRowFirstColumn="0" w:lastRowLastColumn="0"/>
               <w:rPr>
                 <w:sz w:val="24"/>
                 <w:szCs w:val="24"/>
@@ -3809,7 +3692,7 @@
           </w:tcPr>
           <w:p>
             <w:pPr>
-              <w:cnfStyle w:val="000000100000" w:firstRow="0" w:lastRow="0" w:firstColumn="0" w:lastColumn="0" w:oddVBand="0" w:evenVBand="0" w:oddHBand="1" w:evenHBand="0" w:firstRowFirstColumn="0" w:firstRowLastColumn="0" w:lastRowFirstColumn="0" w:lastRowLastColumn="0"/>
+              <w:cnfStyle w:val="000000000000" w:firstRow="0" w:lastRow="0" w:firstColumn="0" w:lastColumn="0" w:oddVBand="0" w:evenVBand="0" w:oddHBand="0" w:evenHBand="0" w:firstRowFirstColumn="0" w:firstRowLastColumn="0" w:lastRowFirstColumn="0" w:lastRowLastColumn="0"/>
               <w:rPr>
                 <w:sz w:val="24"/>
                 <w:szCs w:val="24"/>
@@ -3825,7 +3708,7 @@
           <w:p>
             <w:pPr>
               <w:jc w:val="center"/>
-              <w:cnfStyle w:val="000000100000" w:firstRow="0" w:lastRow="0" w:firstColumn="0" w:lastColumn="0" w:oddVBand="0" w:evenVBand="0" w:oddHBand="1" w:evenHBand="0" w:firstRowFirstColumn="0" w:firstRowLastColumn="0" w:lastRowFirstColumn="0" w:lastRowLastColumn="0"/>
+              <w:cnfStyle w:val="000000000000" w:firstRow="0" w:lastRow="0" w:firstColumn="0" w:lastColumn="0" w:oddVBand="0" w:evenVBand="0" w:oddHBand="0" w:evenHBand="0" w:firstRowFirstColumn="0" w:firstRowLastColumn="0" w:lastRowFirstColumn="0" w:lastRowLastColumn="0"/>
               <w:rPr>
                 <w:sz w:val="24"/>
                 <w:szCs w:val="24"/>
@@ -4022,10 +3905,99 @@
         <w:rPr>
           <w:sz w:val="24"/>
           <w:szCs w:val="24"/>
-          <w:u w:val="single"/>
-          <w:lang w:val="en-US"/>
-        </w:rPr>
-      </w:pPr>
+          <w:lang w:val="en-US"/>
+        </w:rPr>
+      </w:pPr>
+      <w:r>
+        <w:rPr>
+          <w:sz w:val="24"/>
+          <w:szCs w:val="24"/>
+          <w:lang w:val="en-US"/>
+        </w:rPr>
+        <w:t xml:space="preserve">I feel </w:t>
+      </w:r>
+      <w:r>
+        <w:rPr>
+          <w:sz w:val="24"/>
+          <w:szCs w:val="24"/>
+          <w:lang w:val="en-US"/>
+        </w:rPr>
+        <w:t>l</w:t>
+      </w:r>
+      <w:r>
+        <w:rPr>
+          <w:sz w:val="24"/>
+          <w:szCs w:val="24"/>
+          <w:lang w:val="en-US"/>
+        </w:rPr>
+        <w:t xml:space="preserve">ike I gained a lot of insight into </w:t>
+      </w:r>
+      <w:r>
+        <w:rPr>
+          <w:sz w:val="24"/>
+          <w:szCs w:val="24"/>
+          <w:lang w:val="en-US"/>
+        </w:rPr>
+        <w:t>server side programming as this was my first experience with it.</w:t>
+      </w:r>
+      <w:r>
+        <w:rPr>
+          <w:sz w:val="24"/>
+          <w:szCs w:val="24"/>
+          <w:lang w:val="en-US"/>
+        </w:rPr>
+        <w:t xml:space="preserve"> </w:t>
+      </w:r>
+      <w:r>
+        <w:rPr>
+          <w:sz w:val="24"/>
+          <w:szCs w:val="24"/>
+          <w:lang w:val="en-US"/>
+        </w:rPr>
+        <w:t xml:space="preserve">We had some difficulties </w:t>
+      </w:r>
+      <w:r>
+        <w:rPr>
+          <w:sz w:val="24"/>
+          <w:szCs w:val="24"/>
+          <w:lang w:val="en-US"/>
+        </w:rPr>
+        <w:t>in the beginning with th:if statements as I’d never previously encountered them</w:t>
+      </w:r>
+      <w:r>
+        <w:rPr>
+          <w:sz w:val="24"/>
+          <w:szCs w:val="24"/>
+          <w:lang w:val="en-US"/>
+        </w:rPr>
+        <w:t>.</w:t>
+      </w:r>
+      <w:r>
+        <w:rPr>
+          <w:sz w:val="24"/>
+          <w:szCs w:val="24"/>
+          <w:lang w:val="en-US"/>
+        </w:rPr>
+        <w:t xml:space="preserve"> Time management was another issue; I found </w:t>
+      </w:r>
+      <w:r>
+        <w:rPr>
+          <w:sz w:val="24"/>
+          <w:szCs w:val="24"/>
+          <w:lang w:val="en-US"/>
+        </w:rPr>
+        <w:t xml:space="preserve">that it was hard to </w:t>
+      </w:r>
+      <w:r>
+        <w:rPr>
+          <w:sz w:val="24"/>
+          <w:szCs w:val="24"/>
+          <w:lang w:val="en-US"/>
+        </w:rPr>
+        <w:t>find time to complete the project because of how busy our shortened trimester was, but our group tried to meet up as often as possible and it paid off in the end.</w:t>
+      </w:r>
+      <w:bookmarkStart w:id="0" w:name="_GoBack"/>
+      <w:bookmarkEnd w:id="0"/>
     </w:p>
     <w:p>
       <w:pPr>
@@ -4757,7 +4729,7 @@
       </w:pPr>
     </w:pPrDefault>
   </w:docDefaults>
-  <w:latentStyles w:defLockedState="0" w:defUIPriority="99" w:defSemiHidden="0" w:defUnhideWhenUsed="0" w:defQFormat="0" w:count="377">
+  <w:latentStyles w:defLockedState="0" w:defUIPriority="99" w:defSemiHidden="0" w:defUnhideWhenUsed="0" w:defQFormat="0" w:count="376">
     <w:lsdException w:name="Normal" w:uiPriority="0" w:qFormat="1"/>
     <w:lsdException w:name="heading 1" w:uiPriority="9" w:qFormat="1"/>
     <w:lsdException w:name="heading 2" w:semiHidden="1" w:uiPriority="9" w:unhideWhenUsed="1" w:qFormat="1"/>
@@ -5134,7 +5106,6 @@
     <w:lsdException w:name="Hashtag" w:semiHidden="1" w:unhideWhenUsed="1"/>
     <w:lsdException w:name="Unresolved Mention" w:semiHidden="1" w:unhideWhenUsed="1"/>
     <w:lsdException w:name="Smart Link" w:semiHidden="1" w:unhideWhenUsed="1"/>
-    <w:lsdException w:name="Smart Link Error" w:semiHidden="1" w:unhideWhenUsed="1"/>
   </w:latentStyles>
   <w:style w:type="paragraph" w:default="1" w:styleId="Normal">
     <w:name w:val="Normal"/>

</xml_diff>